<commit_message>
lille ændring i referat skabelonen
</commit_message>
<xml_diff>
--- a/Skabeloner/Skabelon referat.docx
+++ b/Skabeloner/Skabelon referat.docx
@@ -288,7 +288,10 @@
         </w:numPr>
       </w:pPr>
       <w:r>
-        <w:t>Evt:</w:t>
+        <w:t>Aktionspunkter/diskussioner på mødet</w:t>
+      </w:r>
+      <w:r>
+        <w:t>:</w:t>
       </w:r>
       <w:bookmarkStart w:id="0" w:name="_GoBack"/>
       <w:bookmarkEnd w:id="0"/>
@@ -566,6 +569,7 @@
     <w:lsdException w:name="HTML Sample" w:semiHidden="1" w:unhideWhenUsed="1"/>
     <w:lsdException w:name="HTML Typewriter" w:semiHidden="1" w:unhideWhenUsed="1"/>
     <w:lsdException w:name="HTML Variable" w:semiHidden="1" w:unhideWhenUsed="1"/>
+    <w:lsdException w:name="Normal Table" w:semiHidden="1" w:unhideWhenUsed="1"/>
     <w:lsdException w:name="annotation subject" w:semiHidden="1" w:unhideWhenUsed="1"/>
     <w:lsdException w:name="No List" w:semiHidden="1" w:unhideWhenUsed="1"/>
     <w:lsdException w:name="Outline List 1" w:semiHidden="1" w:unhideWhenUsed="1"/>
@@ -612,8 +616,10 @@
     <w:lsdException w:name="Table Subtle 2" w:semiHidden="1" w:unhideWhenUsed="1"/>
     <w:lsdException w:name="Table Web 1" w:semiHidden="1" w:unhideWhenUsed="1"/>
     <w:lsdException w:name="Table Web 2" w:semiHidden="1" w:unhideWhenUsed="1"/>
+    <w:lsdException w:name="Table Web 3" w:semiHidden="1" w:unhideWhenUsed="1"/>
     <w:lsdException w:name="Balloon Text" w:semiHidden="1" w:unhideWhenUsed="1"/>
     <w:lsdException w:name="Table Grid" w:uiPriority="59"/>
+    <w:lsdException w:name="Table Theme" w:semiHidden="1" w:unhideWhenUsed="1"/>
     <w:lsdException w:name="Placeholder Text" w:semiHidden="1"/>
     <w:lsdException w:name="No Spacing" w:uiPriority="1" w:qFormat="1"/>
     <w:lsdException w:name="Light Shading" w:uiPriority="60"/>

</xml_diff>